<commit_message>
Documentation - Database Design
More words, possibly one more table and this is done
</commit_message>
<xml_diff>
--- a/api/_admin/Database_Design_Distribution_of_Matrix_Values.docx
+++ b/api/_admin/Database_Design_Distribution_of_Matrix_Values.docx
@@ -30,16 +30,160 @@
     </w:p>
     <w:p>
       <w:r>
-        <w:t xml:space="preserve">Originally, the table was set up with a |bigserial| counter field, |integer| zone identifiers, and |double precision| values. The required disk space to store a complete skim matrix given the table definition is 821 MB. </w:t>
+        <w:t>Originally, the table was set up with a |</w:t>
+      </w:r>
+      <w:proofErr w:type="spellStart"/>
+      <w:r>
+        <w:t>bigserial</w:t>
+      </w:r>
+      <w:proofErr w:type="spellEnd"/>
+      <w:r>
+        <w:t xml:space="preserve">| counter field, |integer| zone identifiers, and |double precision| values. The required disk space to store a complete skim matrix given the table definition is </w:t>
       </w:r>
       <w:r>
-        <w:t>With the added primary key and zonal indices, the grand total is 1457 MB. For a full model run the disk space required balloons to 279.7 GB.</w:t>
+        <w:t>636</w:t>
+      </w:r>
+      <w:r>
+        <w:t xml:space="preserve"> MB. </w:t>
+      </w:r>
+      <w:r>
+        <w:t>With the added primary key and zonal indices, the grand total is 1457 MB. For a full model run the disk space required balloons to</w:t>
+      </w:r>
+      <w:r>
+        <w:t xml:space="preserve"> an estimated</w:t>
+      </w:r>
+      <w:r>
+        <w:t xml:space="preserve"> 279.7 GB.</w:t>
       </w:r>
     </w:p>
     <w:p>
+      <w:r>
+        <w:t>Spacing Saving Strategies</w:t>
+      </w:r>
+    </w:p>
+    <w:p>
+      <w:r>
+        <w:t>Redefine Table:</w:t>
+      </w:r>
+    </w:p>
+    <w:p>
+      <w:r>
+        <w:t xml:space="preserve">Both the zone identifiers can be set as </w:t>
+      </w:r>
+      <w:r>
+        <w:t>|</w:t>
+      </w:r>
+      <w:proofErr w:type="spellStart"/>
+      <w:r>
+        <w:t>smallint</w:t>
+      </w:r>
+      <w:proofErr w:type="spellEnd"/>
+      <w:r>
+        <w:t xml:space="preserve">| data types which are 2 bytes in size. The skim value could be set as |real| (at a cost of 4 bytes) but a higher degree of precision is desired; skim values are saved as 8 byte |double precision| data types. </w:t>
+      </w:r>
+      <w:r>
+        <w:t xml:space="preserve">While redefining the data types for existing </w:t>
+      </w:r>
+      <w:proofErr w:type="gramStart"/>
+      <w:r>
+        <w:t>fields</w:t>
+      </w:r>
+      <w:proofErr w:type="gramEnd"/>
+      <w:r>
+        <w:t xml:space="preserve"> helps, dropping the boilerplate |</w:t>
+      </w:r>
+      <w:proofErr w:type="spellStart"/>
+      <w:r>
+        <w:t>bigserial</w:t>
+      </w:r>
+      <w:proofErr w:type="spellEnd"/>
+      <w:r>
+        <w:t>| primary key yields the most significant disk savings.</w:t>
+      </w:r>
+    </w:p>
+    <w:p>
+      <w:r>
+        <w:t>Omit Certain Values:</w:t>
+      </w:r>
+    </w:p>
+    <w:p>
+      <w:r>
+        <w:t>By selecting a common value to simply omit, significant disk savings can be achieved</w:t>
+      </w:r>
+      <w:r>
+        <w:t xml:space="preserve"> – this omission can be accounted for in subsequent queries and analysis</w:t>
+      </w:r>
+      <w:r>
+        <w:t xml:space="preserve">. Not only is </w:t>
+      </w:r>
+      <w:r>
+        <w:t>dis</w:t>
+      </w:r>
       <w:bookmarkStart w:id="0" w:name="_GoBack"/>
       <w:bookmarkEnd w:id="0"/>
+      <w:r>
+        <w:t xml:space="preserve">k space saved due to </w:t>
+      </w:r>
+      <w:r>
+        <w:t xml:space="preserve">the </w:t>
+      </w:r>
+      <w:r>
+        <w:t xml:space="preserve">missing </w:t>
+      </w:r>
+      <w:r>
+        <w:t>data</w:t>
+      </w:r>
+      <w:r>
+        <w:t xml:space="preserve"> </w:t>
+      </w:r>
+      <w:r>
+        <w:t>but the associated indices will</w:t>
+      </w:r>
+      <w:r>
+        <w:t xml:space="preserve"> also see significant savings.</w:t>
+      </w:r>
     </w:p>
+    <w:p>
+      <w:r>
+        <w:t>Skim values are always zero or positive. At the extrema, the upper bound of values tends to be 999,999 – this is the default ‘high’ value the TIM 2.3 model uses to denote impassible conditions.</w:t>
+      </w:r>
+      <w:r>
+        <w:t xml:space="preserve"> </w:t>
+      </w:r>
+      <w:r>
+        <w:t>However due to impedance averaging/internal processes this value may be some fraction of the default high value</w:t>
+      </w:r>
+      <w:r>
+        <w:t xml:space="preserve"> although this value is still typically larger than 100,000.</w:t>
+      </w:r>
+      <w:r>
+        <w:t xml:space="preserve"> </w:t>
+      </w:r>
+    </w:p>
+    <w:p>
+      <w:r>
+        <w:t>Analyzing the distribution of values in the base model run for TIM 2.3, a</w:t>
+      </w:r>
+      <w:r>
+        <w:t xml:space="preserve">lmost all matrices </w:t>
+      </w:r>
+      <w:r>
+        <w:t>have significantly more high values than zero values.</w:t>
+      </w:r>
+      <w:r>
+        <w:t xml:space="preserve"> The few exceptions were matrices that were either blank or ‘continuous’ in distribution (such as </w:t>
+      </w:r>
+      <w:proofErr w:type="spellStart"/>
+      <w:r>
+        <w:t>PrT</w:t>
+      </w:r>
+      <w:proofErr w:type="spellEnd"/>
+      <w:r>
+        <w:t xml:space="preserve"> Skims where all of the zones are accessible).</w:t>
+      </w:r>
+    </w:p>
+    <w:p/>
+    <w:p/>
     <w:p>
       <w:pPr>
         <w:sectPr>
@@ -49,12 +193,6 @@
           <w:docGrid w:linePitch="360"/>
         </w:sectPr>
       </w:pPr>
-      <w:r>
-        <w:t xml:space="preserve">Both the zone identifiers can be set as </w:t>
-      </w:r>
-      <w:r>
-        <w:t xml:space="preserve">|smallint| data types which are 2 bytes in size. The skim value could be set as |real| (at a cost of 4 bytes) but a higher degree of precision is desired; skim values are saved as 8 byte |double precision| data types. </w:t>
-      </w:r>
     </w:p>
     <w:tbl>
       <w:tblPr>
@@ -4503,7 +4641,23 @@
                 <w:rFonts w:ascii="Calibri" w:eastAsia="Times New Roman" w:hAnsi="Calibri" w:cs="Times New Roman"/>
                 <w:color w:val="000000"/>
               </w:rPr>
-              <w:t>IVTT(Trl)</w:t>
+              <w:t>IVTT(</w:t>
+            </w:r>
+            <w:proofErr w:type="spellStart"/>
+            <w:r>
+              <w:rPr>
+                <w:rFonts w:ascii="Calibri" w:eastAsia="Times New Roman" w:hAnsi="Calibri" w:cs="Times New Roman"/>
+                <w:color w:val="000000"/>
+              </w:rPr>
+              <w:t>Trl</w:t>
+            </w:r>
+            <w:proofErr w:type="spellEnd"/>
+            <w:r>
+              <w:rPr>
+                <w:rFonts w:ascii="Calibri" w:eastAsia="Times New Roman" w:hAnsi="Calibri" w:cs="Times New Roman"/>
+                <w:color w:val="000000"/>
+              </w:rPr>
+              <w:t>)</w:t>
             </w:r>
           </w:p>
         </w:tc>

</xml_diff>